<commit_message>
Documentation changed to prepare environment to develop Homogenise
</commit_message>
<xml_diff>
--- a/documents/install/Steps to execute Homogenise using Visual Studio Code.docx
+++ b/documents/install/Steps to execute Homogenise using Visual Studio Code.docx
@@ -280,21 +280,7 @@
         <w:rPr>
           <w:lang w:val="en-US"/>
         </w:rPr>
-        <w:t xml:space="preserve">Flask is a micro web framework written in Python. It is classified as a microframework because it does not require </w:t>
-      </w:r>
-      <w:proofErr w:type="gramStart"/>
-      <w:r>
-        <w:rPr>
-          <w:lang w:val="en-US"/>
-        </w:rPr>
-        <w:t>particular tools</w:t>
-      </w:r>
-      <w:proofErr w:type="gramEnd"/>
-      <w:r>
-        <w:rPr>
-          <w:lang w:val="en-US"/>
-        </w:rPr>
-        <w:t xml:space="preserve"> or libraries. It has no database abstraction layer, form validation, or any other components where pre-existing third-party libraries provide common functions</w:t>
+        <w:t>Flask is a micro web framework written in Python. It is classified as a microframework because it does not require particular tools or libraries. It has no database abstraction layer, form validation, or any other components where pre-existing third-party libraries provide common functions</w:t>
       </w:r>
       <w:r>
         <w:rPr>
@@ -1292,6 +1278,122 @@
         </w:rPr>
         <w:t>” and password as “1234”</w:t>
       </w:r>
+      <w:r>
+        <w:rPr>
+          <w:lang w:val="en-US"/>
+        </w:rPr>
+        <w:t>.</w:t>
+      </w:r>
+    </w:p>
+    <w:p>
+      <w:pPr>
+        <w:spacing w:after="0" w:line="240" w:lineRule="auto"/>
+        <w:jc w:val="both"/>
+        <w:rPr>
+          <w:lang w:val="en-US"/>
+        </w:rPr>
+      </w:pPr>
+    </w:p>
+    <w:p>
+      <w:pPr>
+        <w:spacing w:after="0" w:line="240" w:lineRule="auto"/>
+        <w:jc w:val="both"/>
+        <w:rPr>
+          <w:b/>
+          <w:bCs/>
+          <w:lang w:val="en-US"/>
+        </w:rPr>
+      </w:pPr>
+      <w:r>
+        <w:rPr>
+          <w:b/>
+          <w:bCs/>
+          <w:lang w:val="en-US"/>
+        </w:rPr>
+        <w:t xml:space="preserve">9-) Clone source code </w:t>
+      </w:r>
+      <w:r>
+        <w:rPr>
+          <w:b/>
+          <w:bCs/>
+          <w:lang w:val="en-US"/>
+        </w:rPr>
+        <w:t xml:space="preserve">of </w:t>
+      </w:r>
+      <w:proofErr w:type="spellStart"/>
+      <w:r>
+        <w:rPr>
+          <w:b/>
+          <w:bCs/>
+          <w:lang w:val="en-US"/>
+        </w:rPr>
+        <w:t>Homogenise</w:t>
+      </w:r>
+      <w:proofErr w:type="spellEnd"/>
+      <w:r>
+        <w:rPr>
+          <w:b/>
+          <w:bCs/>
+          <w:lang w:val="en-US"/>
+        </w:rPr>
+        <w:t xml:space="preserve"> project </w:t>
+      </w:r>
+      <w:r>
+        <w:rPr>
+          <w:b/>
+          <w:bCs/>
+          <w:lang w:val="en-US"/>
+        </w:rPr>
+        <w:t xml:space="preserve">from </w:t>
+      </w:r>
+      <w:r>
+        <w:rPr>
+          <w:b/>
+          <w:bCs/>
+          <w:lang w:val="en-US"/>
+        </w:rPr>
+        <w:t>GitHub:</w:t>
+      </w:r>
+    </w:p>
+    <w:p>
+      <w:pPr>
+        <w:spacing w:after="0" w:line="240" w:lineRule="auto"/>
+        <w:jc w:val="both"/>
+        <w:rPr>
+          <w:b/>
+          <w:bCs/>
+          <w:lang w:val="en-US"/>
+        </w:rPr>
+      </w:pPr>
+    </w:p>
+    <w:p>
+      <w:pPr>
+        <w:spacing w:after="0" w:line="240" w:lineRule="auto"/>
+        <w:jc w:val="both"/>
+        <w:rPr>
+          <w:lang w:val="en-US"/>
+        </w:rPr>
+      </w:pPr>
+      <w:hyperlink r:id="rId13" w:history="1">
+        <w:r>
+          <w:rPr>
+            <w:rStyle w:val="Hyperlink"/>
+            <w:lang w:val="en-US"/>
+          </w:rPr>
+          <w:t>https://github.com/evaldo/homogenise_code.git</w:t>
+        </w:r>
+      </w:hyperlink>
+    </w:p>
+    <w:p>
+      <w:pPr>
+        <w:spacing w:after="0" w:line="240" w:lineRule="auto"/>
+        <w:jc w:val="both"/>
+        <w:rPr>
+          <w:b/>
+          <w:bCs/>
+          <w:lang w:val="en-US"/>
+        </w:rPr>
+      </w:pPr>
     </w:p>
     <w:p>
       <w:pPr>

</xml_diff>

<commit_message>
Commit to create table for developing export code and prints of login an sign-up funcionalities.
</commit_message>
<xml_diff>
--- a/documents/install/Steps to execute Homogenise using Visual Studio Code.docx
+++ b/documents/install/Steps to execute Homogenise using Visual Studio Code.docx
@@ -280,7 +280,21 @@
         <w:rPr>
           <w:lang w:val="en-US"/>
         </w:rPr>
-        <w:t>Flask is a micro web framework written in Python. It is classified as a microframework because it does not require particular tools or libraries. It has no database abstraction layer, form validation, or any other components where pre-existing third-party libraries provide common functions</w:t>
+        <w:t xml:space="preserve">Flask is a micro web framework written in Python. It is classified as a microframework because it does not require </w:t>
+      </w:r>
+      <w:proofErr w:type="gramStart"/>
+      <w:r>
+        <w:rPr>
+          <w:lang w:val="en-US"/>
+        </w:rPr>
+        <w:t>particular tools</w:t>
+      </w:r>
+      <w:proofErr w:type="gramEnd"/>
+      <w:r>
+        <w:rPr>
+          <w:lang w:val="en-US"/>
+        </w:rPr>
+        <w:t xml:space="preserve"> or libraries. It has no database abstraction layer, form validation, or any other components where pre-existing third-party libraries provide common functions</w:t>
       </w:r>
       <w:r>
         <w:rPr>
@@ -1380,7 +1394,7 @@
             <w:rStyle w:val="Hyperlink"/>
             <w:lang w:val="en-US"/>
           </w:rPr>
-          <w:t>https://github.com/evaldo/homogenise_code.git</w:t>
+          <w:t>https://github.com/FranAprigio/HomogeniseCode.git</w:t>
         </w:r>
       </w:hyperlink>
     </w:p>

</xml_diff>